<commit_message>
Adding the Excerise 7,8 + 6th doc explaination
</commit_message>
<xml_diff>
--- a/machine-learning-ex6/ExplainationCommand-ex-6.docx
+++ b/machine-learning-ex6/ExplainationCommand-ex-6.docx
@@ -317,6 +317,7 @@
           <w:szCs w:val="27"/>
         </w:rPr>
       </w:pPr>
+      <w:proofErr w:type="spellStart"/>
       <w:r>
         <w:rPr>
           <w:rFonts w:ascii="Poppins" w:eastAsia="Times New Roman" w:hAnsi="Poppins" w:cs="Times New Roman"/>
@@ -327,7 +328,19 @@
           <w:szCs w:val="27"/>
         </w:rPr>
         <w:lastRenderedPageBreak/>
-        <w:t>gaussianKernel.m :</w:t>
+        <w:t>gaussianKernel.m</w:t>
+      </w:r>
+      <w:proofErr w:type="spellEnd"/>
+      <w:r>
+        <w:rPr>
+          <w:rFonts w:ascii="Poppins" w:eastAsia="Times New Roman" w:hAnsi="Poppins" w:cs="Times New Roman"/>
+          <w:b/>
+          <w:bCs/>
+          <w:color w:val="073763"/>
+          <w:sz w:val="27"/>
+          <w:szCs w:val="27"/>
+        </w:rPr>
+        <w:t xml:space="preserve"> :</w:t>
       </w:r>
     </w:p>
     <w:p>
@@ -396,6 +409,7 @@
           <w:color w:val="5E5E5E"/>
         </w:rPr>
       </w:pPr>
+      <w:proofErr w:type="gramStart"/>
       <w:r>
         <w:rPr>
           <w:rFonts w:ascii="Poppins" w:hAnsi="Poppins"/>
@@ -403,6 +417,7 @@
         </w:rPr>
         <w:t>dataset3Params.m :</w:t>
       </w:r>
+      <w:proofErr w:type="gramEnd"/>
     </w:p>
     <w:p/>
     <w:p/>
@@ -500,6 +515,7 @@
           <w:u w:val="single"/>
         </w:rPr>
       </w:pPr>
+      <w:proofErr w:type="gramStart"/>
       <w:r>
         <w:rPr>
           <w:b/>
@@ -508,8 +524,9 @@
           <w:u w:val="single"/>
         </w:rPr>
         <w:lastRenderedPageBreak/>
-        <w:t xml:space="preserve">Code : </w:t>
-      </w:r>
+        <w:t>Code :</w:t>
+      </w:r>
+      <w:proofErr w:type="gramEnd"/>
       <w:r>
         <w:rPr>
           <w:b/>
@@ -519,6 +536,15 @@
         </w:rPr>
         <w:t xml:space="preserve"> </w:t>
       </w:r>
+      <w:r>
+        <w:rPr>
+          <w:b/>
+          <w:sz w:val="28"/>
+          <w:szCs w:val="28"/>
+          <w:u w:val="single"/>
+        </w:rPr>
+        <w:t xml:space="preserve"> </w:t>
+      </w:r>
     </w:p>
     <w:p>
       <w:r>
@@ -541,30 +567,130 @@
         </w:rPr>
         <w:t xml:space="preserve">     </w:t>
       </w:r>
-      <w:r>
-        <w:rPr>
-          <w:b/>
-          <w:sz w:val="28"/>
-          <w:szCs w:val="28"/>
-        </w:rPr>
-        <w:t>C_test = C_list(i);</w:t>
-      </w:r>
-    </w:p>
-    <w:p>
-      <w:pPr>
-        <w:rPr>
-          <w:b/>
-          <w:sz w:val="28"/>
-          <w:szCs w:val="28"/>
-        </w:rPr>
-      </w:pPr>
-      <w:r>
-        <w:rPr>
-          <w:b/>
-          <w:sz w:val="28"/>
-          <w:szCs w:val="28"/>
-        </w:rPr>
-        <w:t xml:space="preserve">         sigma_test = sigma_list(j);</w:t>
+      <w:proofErr w:type="spellStart"/>
+      <w:r>
+        <w:rPr>
+          <w:b/>
+          <w:sz w:val="28"/>
+          <w:szCs w:val="28"/>
+        </w:rPr>
+        <w:t>C_test</w:t>
+      </w:r>
+      <w:proofErr w:type="spellEnd"/>
+      <w:r>
+        <w:rPr>
+          <w:b/>
+          <w:sz w:val="28"/>
+          <w:szCs w:val="28"/>
+        </w:rPr>
+        <w:t xml:space="preserve"> = </w:t>
+      </w:r>
+      <w:proofErr w:type="spellStart"/>
+      <w:r>
+        <w:rPr>
+          <w:b/>
+          <w:sz w:val="28"/>
+          <w:szCs w:val="28"/>
+        </w:rPr>
+        <w:t>C_</w:t>
+      </w:r>
+      <w:proofErr w:type="gramStart"/>
+      <w:r>
+        <w:rPr>
+          <w:b/>
+          <w:sz w:val="28"/>
+          <w:szCs w:val="28"/>
+        </w:rPr>
+        <w:t>list</w:t>
+      </w:r>
+      <w:proofErr w:type="spellEnd"/>
+      <w:r>
+        <w:rPr>
+          <w:b/>
+          <w:sz w:val="28"/>
+          <w:szCs w:val="28"/>
+        </w:rPr>
+        <w:t>(</w:t>
+      </w:r>
+      <w:proofErr w:type="gramEnd"/>
+      <w:r>
+        <w:rPr>
+          <w:b/>
+          <w:sz w:val="28"/>
+          <w:szCs w:val="28"/>
+        </w:rPr>
+        <w:t>i);</w:t>
+      </w:r>
+    </w:p>
+    <w:p>
+      <w:pPr>
+        <w:rPr>
+          <w:b/>
+          <w:sz w:val="28"/>
+          <w:szCs w:val="28"/>
+        </w:rPr>
+      </w:pPr>
+      <w:r>
+        <w:rPr>
+          <w:b/>
+          <w:sz w:val="28"/>
+          <w:szCs w:val="28"/>
+        </w:rPr>
+        <w:t xml:space="preserve">         </w:t>
+      </w:r>
+      <w:proofErr w:type="spellStart"/>
+      <w:r>
+        <w:rPr>
+          <w:b/>
+          <w:sz w:val="28"/>
+          <w:szCs w:val="28"/>
+        </w:rPr>
+        <w:t>sigma_test</w:t>
+      </w:r>
+      <w:proofErr w:type="spellEnd"/>
+      <w:r>
+        <w:rPr>
+          <w:b/>
+          <w:sz w:val="28"/>
+          <w:szCs w:val="28"/>
+        </w:rPr>
+        <w:t xml:space="preserve"> = </w:t>
+      </w:r>
+      <w:proofErr w:type="spellStart"/>
+      <w:r>
+        <w:rPr>
+          <w:b/>
+          <w:sz w:val="28"/>
+          <w:szCs w:val="28"/>
+        </w:rPr>
+        <w:t>sigma_</w:t>
+      </w:r>
+      <w:proofErr w:type="gramStart"/>
+      <w:r>
+        <w:rPr>
+          <w:b/>
+          <w:sz w:val="28"/>
+          <w:szCs w:val="28"/>
+        </w:rPr>
+        <w:t>list</w:t>
+      </w:r>
+      <w:proofErr w:type="spellEnd"/>
+      <w:r>
+        <w:rPr>
+          <w:b/>
+          <w:sz w:val="28"/>
+          <w:szCs w:val="28"/>
+        </w:rPr>
+        <w:t>(</w:t>
+      </w:r>
+      <w:proofErr w:type="gramEnd"/>
+      <w:r>
+        <w:rPr>
+          <w:b/>
+          <w:sz w:val="28"/>
+          <w:szCs w:val="28"/>
+        </w:rPr>
+        <w:t>j);</w:t>
       </w:r>
       <w:r>
         <w:rPr>
@@ -591,13 +717,95 @@
         </w:rPr>
         <w:t xml:space="preserve">     </w:t>
       </w:r>
-      <w:r>
-        <w:rPr>
-          <w:b/>
-          <w:sz w:val="28"/>
-          <w:szCs w:val="28"/>
-        </w:rPr>
-        <w:t>model = svmTrain(X, y, C_test, @(x1, x2) gaussianKernel(x1, x2, sigma_test));</w:t>
+      <w:proofErr w:type="gramStart"/>
+      <w:r>
+        <w:rPr>
+          <w:b/>
+          <w:sz w:val="28"/>
+          <w:szCs w:val="28"/>
+        </w:rPr>
+        <w:t>model</w:t>
+      </w:r>
+      <w:proofErr w:type="gramEnd"/>
+      <w:r>
+        <w:rPr>
+          <w:b/>
+          <w:sz w:val="28"/>
+          <w:szCs w:val="28"/>
+        </w:rPr>
+        <w:t xml:space="preserve"> = </w:t>
+      </w:r>
+      <w:proofErr w:type="spellStart"/>
+      <w:r>
+        <w:rPr>
+          <w:b/>
+          <w:sz w:val="28"/>
+          <w:szCs w:val="28"/>
+        </w:rPr>
+        <w:t>svmTrain</w:t>
+      </w:r>
+      <w:proofErr w:type="spellEnd"/>
+      <w:r>
+        <w:rPr>
+          <w:b/>
+          <w:sz w:val="28"/>
+          <w:szCs w:val="28"/>
+        </w:rPr>
+        <w:t xml:space="preserve">(X, y, </w:t>
+      </w:r>
+      <w:proofErr w:type="spellStart"/>
+      <w:r>
+        <w:rPr>
+          <w:b/>
+          <w:sz w:val="28"/>
+          <w:szCs w:val="28"/>
+        </w:rPr>
+        <w:t>C_test</w:t>
+      </w:r>
+      <w:proofErr w:type="spellEnd"/>
+      <w:r>
+        <w:rPr>
+          <w:b/>
+          <w:sz w:val="28"/>
+          <w:szCs w:val="28"/>
+        </w:rPr>
+        <w:t xml:space="preserve">, @(x1, x2) </w:t>
+      </w:r>
+      <w:proofErr w:type="spellStart"/>
+      <w:r>
+        <w:rPr>
+          <w:b/>
+          <w:sz w:val="28"/>
+          <w:szCs w:val="28"/>
+        </w:rPr>
+        <w:t>gaussianKernel</w:t>
+      </w:r>
+      <w:proofErr w:type="spellEnd"/>
+      <w:r>
+        <w:rPr>
+          <w:b/>
+          <w:sz w:val="28"/>
+          <w:szCs w:val="28"/>
+        </w:rPr>
+        <w:t xml:space="preserve">(x1, x2, </w:t>
+      </w:r>
+      <w:proofErr w:type="spellStart"/>
+      <w:r>
+        <w:rPr>
+          <w:b/>
+          <w:sz w:val="28"/>
+          <w:szCs w:val="28"/>
+        </w:rPr>
+        <w:t>sigma_test</w:t>
+      </w:r>
+      <w:proofErr w:type="spellEnd"/>
+      <w:r>
+        <w:rPr>
+          <w:b/>
+          <w:sz w:val="28"/>
+          <w:szCs w:val="28"/>
+        </w:rPr>
+        <w:t>));</w:t>
       </w:r>
       <w:r>
         <w:rPr>
@@ -607,6 +815,7 @@
         </w:rPr>
         <w:t>(</w:t>
       </w:r>
+      <w:proofErr w:type="spellStart"/>
       <w:r>
         <w:rPr>
           <w:i/>
@@ -614,8 +823,9 @@
           <w:szCs w:val="28"/>
           <w:u w:val="single"/>
         </w:rPr>
-        <w:t>svm Train is already built In func</w:t>
-      </w:r>
+        <w:t>svm</w:t>
+      </w:r>
+      <w:proofErr w:type="spellEnd"/>
       <w:r>
         <w:rPr>
           <w:i/>
@@ -623,6 +833,15 @@
           <w:szCs w:val="28"/>
           <w:u w:val="single"/>
         </w:rPr>
+        <w:t xml:space="preserve"> Train is already built In func</w:t>
+      </w:r>
+      <w:r>
+        <w:rPr>
+          <w:i/>
+          <w:sz w:val="28"/>
+          <w:szCs w:val="28"/>
+          <w:u w:val="single"/>
+        </w:rPr>
         <w:t>tion X</w:t>
       </w:r>
       <w:r>
@@ -632,8 +851,9 @@
           <w:szCs w:val="28"/>
           <w:u w:val="single"/>
         </w:rPr>
-        <w:t xml:space="preserve"> whole datset( x1,la</w:t>
-      </w:r>
+        <w:t xml:space="preserve"> whole </w:t>
+      </w:r>
+      <w:proofErr w:type="spellStart"/>
       <w:r>
         <w:rPr>
           <w:i/>
@@ -641,6 +861,25 @@
           <w:szCs w:val="28"/>
           <w:u w:val="single"/>
         </w:rPr>
+        <w:t>datset</w:t>
+      </w:r>
+      <w:proofErr w:type="spellEnd"/>
+      <w:r>
+        <w:rPr>
+          <w:i/>
+          <w:sz w:val="28"/>
+          <w:szCs w:val="28"/>
+          <w:u w:val="single"/>
+        </w:rPr>
+        <w:t>( x1,la</w:t>
+      </w:r>
+      <w:r>
+        <w:rPr>
+          <w:i/>
+          <w:sz w:val="28"/>
+          <w:szCs w:val="28"/>
+          <w:u w:val="single"/>
+        </w:rPr>
         <w:t xml:space="preserve">bles, C and sigma </w:t>
       </w:r>
       <w:r>
@@ -685,7 +924,61 @@
           <w:sz w:val="28"/>
           <w:szCs w:val="28"/>
         </w:rPr>
-        <w:t xml:space="preserve">         predictions = svmPredict(model, Xval);</w:t>
+        <w:t xml:space="preserve">         </w:t>
+      </w:r>
+      <w:proofErr w:type="gramStart"/>
+      <w:r>
+        <w:rPr>
+          <w:b/>
+          <w:sz w:val="28"/>
+          <w:szCs w:val="28"/>
+        </w:rPr>
+        <w:t>predictions</w:t>
+      </w:r>
+      <w:proofErr w:type="gramEnd"/>
+      <w:r>
+        <w:rPr>
+          <w:b/>
+          <w:sz w:val="28"/>
+          <w:szCs w:val="28"/>
+        </w:rPr>
+        <w:t xml:space="preserve"> = </w:t>
+      </w:r>
+      <w:proofErr w:type="spellStart"/>
+      <w:r>
+        <w:rPr>
+          <w:b/>
+          <w:sz w:val="28"/>
+          <w:szCs w:val="28"/>
+        </w:rPr>
+        <w:t>svmPredict</w:t>
+      </w:r>
+      <w:proofErr w:type="spellEnd"/>
+      <w:r>
+        <w:rPr>
+          <w:b/>
+          <w:sz w:val="28"/>
+          <w:szCs w:val="28"/>
+        </w:rPr>
+        <w:t xml:space="preserve">(model, </w:t>
+      </w:r>
+      <w:proofErr w:type="spellStart"/>
+      <w:r>
+        <w:rPr>
+          <w:b/>
+          <w:sz w:val="28"/>
+          <w:szCs w:val="28"/>
+        </w:rPr>
+        <w:t>Xval</w:t>
+      </w:r>
+      <w:proofErr w:type="spellEnd"/>
+      <w:r>
+        <w:rPr>
+          <w:b/>
+          <w:sz w:val="28"/>
+          <w:szCs w:val="28"/>
+        </w:rPr>
+        <w:t>);</w:t>
       </w:r>
       <w:r>
         <w:rPr>
@@ -736,8 +1029,64 @@
           <w:sz w:val="28"/>
           <w:szCs w:val="28"/>
         </w:rPr>
-        <w:t xml:space="preserve">         prediction_error(i,j) = mean(double(predictions ~= yval</w:t>
-      </w:r>
+        <w:t xml:space="preserve">         </w:t>
+      </w:r>
+      <w:proofErr w:type="spellStart"/>
+      <w:r>
+        <w:rPr>
+          <w:b/>
+          <w:sz w:val="28"/>
+          <w:szCs w:val="28"/>
+        </w:rPr>
+        <w:t>prediction_</w:t>
+      </w:r>
+      <w:proofErr w:type="gramStart"/>
+      <w:r>
+        <w:rPr>
+          <w:b/>
+          <w:sz w:val="28"/>
+          <w:szCs w:val="28"/>
+        </w:rPr>
+        <w:t>error</w:t>
+      </w:r>
+      <w:proofErr w:type="spellEnd"/>
+      <w:r>
+        <w:rPr>
+          <w:b/>
+          <w:sz w:val="28"/>
+          <w:szCs w:val="28"/>
+        </w:rPr>
+        <w:t>(</w:t>
+      </w:r>
+      <w:proofErr w:type="spellStart"/>
+      <w:proofErr w:type="gramEnd"/>
+      <w:r>
+        <w:rPr>
+          <w:b/>
+          <w:sz w:val="28"/>
+          <w:szCs w:val="28"/>
+        </w:rPr>
+        <w:t>i,j</w:t>
+      </w:r>
+      <w:proofErr w:type="spellEnd"/>
+      <w:r>
+        <w:rPr>
+          <w:b/>
+          <w:sz w:val="28"/>
+          <w:szCs w:val="28"/>
+        </w:rPr>
+        <w:t xml:space="preserve">) = mean(double(predictions ~= </w:t>
+      </w:r>
+      <w:proofErr w:type="spellStart"/>
+      <w:r>
+        <w:rPr>
+          <w:b/>
+          <w:sz w:val="28"/>
+          <w:szCs w:val="28"/>
+        </w:rPr>
+        <w:t>yval</w:t>
+      </w:r>
+      <w:proofErr w:type="spellEnd"/>
     </w:p>
     <w:p>
       <w:pPr>
@@ -774,6 +1123,7 @@
           <w:u w:val="single"/>
         </w:rPr>
       </w:pPr>
+      <w:proofErr w:type="gramStart"/>
       <w:r>
         <w:rPr>
           <w:b/>
@@ -790,7 +1140,17 @@
           <w:szCs w:val="28"/>
           <w:u w:val="single"/>
         </w:rPr>
-        <w:t>(Takes around 1.5 minutes )</w:t>
+        <w:t>(</w:t>
+      </w:r>
+      <w:proofErr w:type="gramEnd"/>
+      <w:r>
+        <w:rPr>
+          <w:b/>
+          <w:sz w:val="28"/>
+          <w:szCs w:val="28"/>
+          <w:u w:val="single"/>
+        </w:rPr>
+        <w:t>Takes around 1.5 minutes )</w:t>
       </w:r>
       <w:r>
         <w:rPr>
@@ -877,8 +1237,39 @@
           <w:szCs w:val="28"/>
           <w:u w:val="single"/>
         </w:rPr>
-        <w:t xml:space="preserve"> (Non Linear Boundary that Gausian Classifier made with help of C and sigma value )</w:t>
-      </w:r>
+        <w:t xml:space="preserve"> (Non Linear Boundary that </w:t>
+      </w:r>
+      <w:proofErr w:type="spellStart"/>
+      <w:r>
+        <w:rPr>
+          <w:b/>
+          <w:sz w:val="28"/>
+          <w:szCs w:val="28"/>
+          <w:u w:val="single"/>
+        </w:rPr>
+        <w:t>Gausian</w:t>
+      </w:r>
+      <w:proofErr w:type="spellEnd"/>
+      <w:r>
+        <w:rPr>
+          <w:b/>
+          <w:sz w:val="28"/>
+          <w:szCs w:val="28"/>
+          <w:u w:val="single"/>
+        </w:rPr>
+        <w:t xml:space="preserve"> Classifier made with help of C and sigma </w:t>
+      </w:r>
+      <w:proofErr w:type="gramStart"/>
+      <w:r>
+        <w:rPr>
+          <w:b/>
+          <w:sz w:val="28"/>
+          <w:szCs w:val="28"/>
+          <w:u w:val="single"/>
+        </w:rPr>
+        <w:t>value )</w:t>
+      </w:r>
+      <w:proofErr w:type="gramEnd"/>
       <w:r>
         <w:rPr>
           <w:b/>
@@ -974,7 +1365,25 @@
           <w:sz w:val="32"/>
           <w:szCs w:val="32"/>
         </w:rPr>
-        <w:t xml:space="preserve">Part 2 : for the Exercise </w:t>
+        <w:t xml:space="preserve">Part </w:t>
+      </w:r>
+      <w:proofErr w:type="gramStart"/>
+      <w:r>
+        <w:rPr>
+          <w:b/>
+          <w:sz w:val="32"/>
+          <w:szCs w:val="32"/>
+        </w:rPr>
+        <w:t>2 :</w:t>
+      </w:r>
+      <w:proofErr w:type="gramEnd"/>
+      <w:r>
+        <w:rPr>
+          <w:b/>
+          <w:sz w:val="32"/>
+          <w:szCs w:val="32"/>
+        </w:rPr>
+        <w:t xml:space="preserve"> for the Exercise </w:t>
       </w:r>
     </w:p>
     <w:p>
@@ -1053,7 +1462,29 @@
           <w:szCs w:val="28"/>
           <w:u w:val="single"/>
         </w:rPr>
-        <w:t xml:space="preserve">Pre Processing a Email </w:t>
+        <w:t xml:space="preserve">Pre Processing </w:t>
+      </w:r>
+      <w:proofErr w:type="spellStart"/>
+      <w:proofErr w:type="gramStart"/>
+      <w:r>
+        <w:rPr>
+          <w:b/>
+          <w:sz w:val="28"/>
+          <w:szCs w:val="28"/>
+          <w:u w:val="single"/>
+        </w:rPr>
+        <w:t>a</w:t>
+      </w:r>
+      <w:proofErr w:type="spellEnd"/>
+      <w:proofErr w:type="gramEnd"/>
+      <w:r>
+        <w:rPr>
+          <w:b/>
+          <w:sz w:val="28"/>
+          <w:szCs w:val="28"/>
+          <w:u w:val="single"/>
+        </w:rPr>
+        <w:t xml:space="preserve"> Email </w:t>
       </w:r>
     </w:p>
     <w:p>
@@ -1344,13 +1775,24 @@
           <w:color w:val="073763"/>
         </w:rPr>
       </w:pPr>
+      <w:proofErr w:type="spellStart"/>
+      <w:proofErr w:type="gramStart"/>
       <w:r>
         <w:rPr>
           <w:rFonts w:ascii="Poppins" w:hAnsi="Poppins"/>
           <w:color w:val="073763"/>
         </w:rPr>
-        <w:t>processEmail.m :</w:t>
-      </w:r>
+        <w:t>processEmail.m</w:t>
+      </w:r>
+      <w:proofErr w:type="spellEnd"/>
+      <w:r>
+        <w:rPr>
+          <w:rFonts w:ascii="Poppins" w:hAnsi="Poppins"/>
+          <w:color w:val="073763"/>
+        </w:rPr>
+        <w:t xml:space="preserve"> :</w:t>
+      </w:r>
+      <w:proofErr w:type="gramEnd"/>
     </w:p>
     <w:p>
       <w:pPr>
@@ -1431,13 +1873,24 @@
           <w:color w:val="5E5E5E"/>
         </w:rPr>
       </w:pPr>
+      <w:proofErr w:type="spellStart"/>
+      <w:proofErr w:type="gramStart"/>
       <w:r>
         <w:rPr>
           <w:rFonts w:ascii="Poppins" w:hAnsi="Poppins"/>
           <w:color w:val="073763"/>
         </w:rPr>
-        <w:t>emailFeatures.m :</w:t>
-      </w:r>
+        <w:t>emailFeatures.m</w:t>
+      </w:r>
+      <w:proofErr w:type="spellEnd"/>
+      <w:r>
+        <w:rPr>
+          <w:rFonts w:ascii="Poppins" w:hAnsi="Poppins"/>
+          <w:color w:val="073763"/>
+        </w:rPr>
+        <w:t xml:space="preserve"> :</w:t>
+      </w:r>
+      <w:proofErr w:type="gramEnd"/>
     </w:p>
     <w:p>
       <w:pPr>
@@ -1721,10 +2174,10 @@
           <w:noProof/>
         </w:rPr>
         <w:drawing>
-          <wp:inline distT="0" distB="0" distL="0" distR="0" wp14:anchorId="3CF20CBF" wp14:editId="2CDFD228">
-            <wp:extent cx="5943600" cy="1645285"/>
+          <wp:inline distT="0" distB="0" distL="0" distR="0" wp14:anchorId="451911D9" wp14:editId="6DCE8A18">
+            <wp:extent cx="5353050" cy="1847850"/>
             <wp:effectExtent l="0" t="0" r="0" b="0"/>
-            <wp:docPr id="26" name="Picture 26"/>
+            <wp:docPr id="8" name="Picture 8"/>
             <wp:cNvGraphicFramePr>
               <a:graphicFrameLocks xmlns:a="http://schemas.openxmlformats.org/drawingml/2006/main" noChangeAspect="1"/>
             </wp:cNvGraphicFramePr>
@@ -1744,7 +2197,7 @@
                   <pic:spPr>
                     <a:xfrm>
                       <a:off x="0" y="0"/>
-                      <a:ext cx="5943600" cy="1645285"/>
+                      <a:ext cx="5353050" cy="1847850"/>
                     </a:xfrm>
                     <a:prstGeom prst="rect">
                       <a:avLst/>
@@ -1768,15 +2221,27 @@
           <w:color w:val="5E5E5E"/>
         </w:rPr>
       </w:pPr>
+    </w:p>
+    <w:p>
+      <w:pPr>
+        <w:pStyle w:val="Heading3"/>
+        <w:shd w:val="clear" w:color="auto" w:fill="FFFFFF"/>
+        <w:spacing w:before="0" w:beforeAutospacing="0" w:after="225" w:afterAutospacing="0"/>
+        <w:ind w:left="435"/>
+        <w:rPr>
+          <w:rFonts w:ascii="Poppins" w:hAnsi="Poppins"/>
+          <w:color w:val="5E5E5E"/>
+        </w:rPr>
+      </w:pPr>
       <w:r>
         <w:rPr>
           <w:noProof/>
         </w:rPr>
         <w:drawing>
-          <wp:inline distT="0" distB="0" distL="0" distR="0" wp14:anchorId="688F31C4" wp14:editId="7DE8C8BF">
-            <wp:extent cx="5943600" cy="704215"/>
-            <wp:effectExtent l="0" t="0" r="0" b="635"/>
-            <wp:docPr id="25" name="Picture 25"/>
+          <wp:inline distT="0" distB="0" distL="0" distR="0" wp14:anchorId="56528E99" wp14:editId="753EE805">
+            <wp:extent cx="5838825" cy="1704975"/>
+            <wp:effectExtent l="0" t="0" r="9525" b="9525"/>
+            <wp:docPr id="10" name="Picture 10"/>
             <wp:cNvGraphicFramePr>
               <a:graphicFrameLocks xmlns:a="http://schemas.openxmlformats.org/drawingml/2006/main" noChangeAspect="1"/>
             </wp:cNvGraphicFramePr>
@@ -1796,7 +2261,7 @@
                   <pic:spPr>
                     <a:xfrm>
                       <a:off x="0" y="0"/>
-                      <a:ext cx="5943600" cy="704215"/>
+                      <a:ext cx="5838825" cy="1704975"/>
                     </a:xfrm>
                     <a:prstGeom prst="rect">
                       <a:avLst/>
@@ -1808,6 +2273,8 @@
           </wp:inline>
         </w:drawing>
       </w:r>
+      <w:bookmarkStart w:id="0" w:name="_GoBack"/>
+      <w:bookmarkEnd w:id="0"/>
     </w:p>
     <w:p>
       <w:pPr>
@@ -1820,46 +2287,16 @@
           <w:color w:val="5E5E5E"/>
         </w:rPr>
       </w:pPr>
-    </w:p>
-    <w:p>
-      <w:pPr>
-        <w:pStyle w:val="Heading3"/>
-        <w:shd w:val="clear" w:color="auto" w:fill="FFFFFF"/>
-        <w:spacing w:before="0" w:beforeAutospacing="0" w:after="225" w:afterAutospacing="0"/>
-        <w:ind w:left="435"/>
-        <w:rPr>
-          <w:rFonts w:ascii="Poppins" w:hAnsi="Poppins"/>
-          <w:color w:val="5E5E5E"/>
-        </w:rPr>
-      </w:pPr>
-      <w:r>
-        <w:rPr>
-          <w:rFonts w:ascii="Poppins" w:hAnsi="Poppins"/>
-          <w:color w:val="5E5E5E"/>
-        </w:rPr>
-        <w:t xml:space="preserve">Actual Final; Prediction whether it’s spam or not </w:t>
-      </w:r>
-    </w:p>
-    <w:p>
-      <w:pPr>
-        <w:pStyle w:val="Heading3"/>
-        <w:shd w:val="clear" w:color="auto" w:fill="FFFFFF"/>
-        <w:spacing w:before="0" w:beforeAutospacing="0" w:after="225" w:afterAutospacing="0"/>
-        <w:ind w:left="435"/>
-        <w:rPr>
-          <w:rFonts w:ascii="Poppins" w:hAnsi="Poppins"/>
-          <w:color w:val="5E5E5E"/>
-        </w:rPr>
-      </w:pPr>
       <w:r>
         <w:rPr>
           <w:noProof/>
         </w:rPr>
+        <w:lastRenderedPageBreak/>
         <w:drawing>
-          <wp:inline distT="0" distB="0" distL="0" distR="0" wp14:anchorId="590DCBCE" wp14:editId="01507E0C">
-            <wp:extent cx="5619750" cy="628650"/>
-            <wp:effectExtent l="0" t="0" r="0" b="0"/>
-            <wp:docPr id="28" name="Picture 28"/>
+          <wp:inline distT="0" distB="0" distL="0" distR="0" wp14:anchorId="688F31C4" wp14:editId="7DE8C8BF">
+            <wp:extent cx="5943600" cy="704215"/>
+            <wp:effectExtent l="0" t="0" r="0" b="635"/>
+            <wp:docPr id="25" name="Picture 25"/>
             <wp:cNvGraphicFramePr>
               <a:graphicFrameLocks xmlns:a="http://schemas.openxmlformats.org/drawingml/2006/main" noChangeAspect="1"/>
             </wp:cNvGraphicFramePr>
@@ -1879,7 +2316,7 @@
                   <pic:spPr>
                     <a:xfrm>
                       <a:off x="0" y="0"/>
-                      <a:ext cx="5619750" cy="628650"/>
+                      <a:ext cx="5943600" cy="704215"/>
                     </a:xfrm>
                     <a:prstGeom prst="rect">
                       <a:avLst/>
@@ -1920,8 +2357,7 @@
           <w:rFonts w:ascii="Poppins" w:hAnsi="Poppins"/>
           <w:color w:val="5E5E5E"/>
         </w:rPr>
-        <w:lastRenderedPageBreak/>
-        <w:t xml:space="preserve">Code : </w:t>
+        <w:t xml:space="preserve">Actual Final; Prediction whether it’s spam or not </w:t>
       </w:r>
     </w:p>
     <w:p>
@@ -1940,10 +2376,10 @@
           <w:noProof/>
         </w:rPr>
         <w:drawing>
-          <wp:inline distT="0" distB="0" distL="0" distR="0" wp14:anchorId="74BA81B1" wp14:editId="6C4E6625">
-            <wp:extent cx="5667375" cy="1438275"/>
-            <wp:effectExtent l="0" t="0" r="9525" b="9525"/>
-            <wp:docPr id="29" name="Picture 29"/>
+          <wp:inline distT="0" distB="0" distL="0" distR="0" wp14:anchorId="590DCBCE" wp14:editId="01507E0C">
+            <wp:extent cx="5619750" cy="628650"/>
+            <wp:effectExtent l="0" t="0" r="0" b="0"/>
+            <wp:docPr id="28" name="Picture 28"/>
             <wp:cNvGraphicFramePr>
               <a:graphicFrameLocks xmlns:a="http://schemas.openxmlformats.org/drawingml/2006/main" noChangeAspect="1"/>
             </wp:cNvGraphicFramePr>
@@ -1963,7 +2399,7 @@
                   <pic:spPr>
                     <a:xfrm>
                       <a:off x="0" y="0"/>
-                      <a:ext cx="5667375" cy="1438275"/>
+                      <a:ext cx="5619750" cy="628650"/>
                     </a:xfrm>
                     <a:prstGeom prst="rect">
                       <a:avLst/>
@@ -1984,7 +2420,47 @@
         <w:ind w:left="435"/>
         <w:rPr>
           <w:rFonts w:ascii="Poppins" w:hAnsi="Poppins"/>
-          <w:color w:val="073763"/>
+          <w:color w:val="5E5E5E"/>
+        </w:rPr>
+      </w:pPr>
+    </w:p>
+    <w:p>
+      <w:pPr>
+        <w:pStyle w:val="Heading3"/>
+        <w:shd w:val="clear" w:color="auto" w:fill="FFFFFF"/>
+        <w:spacing w:before="0" w:beforeAutospacing="0" w:after="225" w:afterAutospacing="0"/>
+        <w:ind w:left="435"/>
+        <w:rPr>
+          <w:rFonts w:ascii="Poppins" w:hAnsi="Poppins"/>
+          <w:color w:val="5E5E5E"/>
+        </w:rPr>
+      </w:pPr>
+      <w:proofErr w:type="gramStart"/>
+      <w:r>
+        <w:rPr>
+          <w:rFonts w:ascii="Poppins" w:hAnsi="Poppins"/>
+          <w:color w:val="5E5E5E"/>
+        </w:rPr>
+        <w:t>Code :</w:t>
+      </w:r>
+      <w:proofErr w:type="gramEnd"/>
+      <w:r>
+        <w:rPr>
+          <w:rFonts w:ascii="Poppins" w:hAnsi="Poppins"/>
+          <w:color w:val="5E5E5E"/>
+        </w:rPr>
+        <w:t xml:space="preserve"> </w:t>
+      </w:r>
+    </w:p>
+    <w:p>
+      <w:pPr>
+        <w:pStyle w:val="Heading3"/>
+        <w:shd w:val="clear" w:color="auto" w:fill="FFFFFF"/>
+        <w:spacing w:before="0" w:beforeAutospacing="0" w:after="225" w:afterAutospacing="0"/>
+        <w:ind w:left="435"/>
+        <w:rPr>
+          <w:rFonts w:ascii="Poppins" w:hAnsi="Poppins"/>
+          <w:color w:val="5E5E5E"/>
         </w:rPr>
       </w:pPr>
       <w:r>
@@ -1992,10 +2468,10 @@
           <w:noProof/>
         </w:rPr>
         <w:drawing>
-          <wp:inline distT="0" distB="0" distL="0" distR="0" wp14:anchorId="103EB770" wp14:editId="418B8085">
-            <wp:extent cx="5943600" cy="2835910"/>
-            <wp:effectExtent l="0" t="0" r="0" b="2540"/>
-            <wp:docPr id="27" name="Picture 27"/>
+          <wp:inline distT="0" distB="0" distL="0" distR="0" wp14:anchorId="74BA81B1" wp14:editId="6C4E6625">
+            <wp:extent cx="5667375" cy="1438275"/>
+            <wp:effectExtent l="0" t="0" r="9525" b="9525"/>
+            <wp:docPr id="29" name="Picture 29"/>
             <wp:cNvGraphicFramePr>
               <a:graphicFrameLocks xmlns:a="http://schemas.openxmlformats.org/drawingml/2006/main" noChangeAspect="1"/>
             </wp:cNvGraphicFramePr>
@@ -2015,6 +2491,58 @@
                   <pic:spPr>
                     <a:xfrm>
                       <a:off x="0" y="0"/>
+                      <a:ext cx="5667375" cy="1438275"/>
+                    </a:xfrm>
+                    <a:prstGeom prst="rect">
+                      <a:avLst/>
+                    </a:prstGeom>
+                  </pic:spPr>
+                </pic:pic>
+              </a:graphicData>
+            </a:graphic>
+          </wp:inline>
+        </w:drawing>
+      </w:r>
+    </w:p>
+    <w:p>
+      <w:pPr>
+        <w:pStyle w:val="Heading3"/>
+        <w:shd w:val="clear" w:color="auto" w:fill="FFFFFF"/>
+        <w:spacing w:before="0" w:beforeAutospacing="0" w:after="225" w:afterAutospacing="0"/>
+        <w:ind w:left="435"/>
+        <w:rPr>
+          <w:rFonts w:ascii="Poppins" w:hAnsi="Poppins"/>
+          <w:color w:val="073763"/>
+        </w:rPr>
+      </w:pPr>
+      <w:r>
+        <w:rPr>
+          <w:noProof/>
+        </w:rPr>
+        <w:drawing>
+          <wp:inline distT="0" distB="0" distL="0" distR="0" wp14:anchorId="103EB770" wp14:editId="418B8085">
+            <wp:extent cx="5943600" cy="2835910"/>
+            <wp:effectExtent l="0" t="0" r="0" b="2540"/>
+            <wp:docPr id="27" name="Picture 27"/>
+            <wp:cNvGraphicFramePr>
+              <a:graphicFrameLocks xmlns:a="http://schemas.openxmlformats.org/drawingml/2006/main" noChangeAspect="1"/>
+            </wp:cNvGraphicFramePr>
+            <a:graphic xmlns:a="http://schemas.openxmlformats.org/drawingml/2006/main">
+              <a:graphicData uri="http://schemas.openxmlformats.org/drawingml/2006/picture">
+                <pic:pic xmlns:pic="http://schemas.openxmlformats.org/drawingml/2006/picture">
+                  <pic:nvPicPr>
+                    <pic:cNvPr id="0" name=""/>
+                    <pic:cNvPicPr/>
+                  </pic:nvPicPr>
+                  <pic:blipFill>
+                    <a:blip r:embed="rId34"/>
+                    <a:stretch>
+                      <a:fillRect/>
+                    </a:stretch>
+                  </pic:blipFill>
+                  <pic:spPr>
+                    <a:xfrm>
+                      <a:off x="0" y="0"/>
                       <a:ext cx="5943600" cy="2835910"/>
                     </a:xfrm>
                     <a:prstGeom prst="rect">
@@ -2051,110 +2579,247 @@
           <w:sz w:val="28"/>
           <w:szCs w:val="28"/>
         </w:rPr>
-        <w:t xml:space="preserve">Data Prepocessing of Email </w:t>
-      </w:r>
-    </w:p>
-    <w:p>
-      <w:pPr>
-        <w:rPr>
-          <w:b/>
-          <w:sz w:val="28"/>
-          <w:szCs w:val="28"/>
-        </w:rPr>
-      </w:pPr>
-      <w:r>
-        <w:rPr>
-          <w:b/>
-          <w:sz w:val="28"/>
-          <w:szCs w:val="28"/>
-        </w:rPr>
-        <w:t xml:space="preserve">Step 1 : Guassian kernel formula </w:t>
-      </w:r>
-    </w:p>
-    <w:p>
-      <w:pPr>
-        <w:rPr>
-          <w:b/>
-          <w:sz w:val="28"/>
-          <w:szCs w:val="28"/>
-        </w:rPr>
-      </w:pPr>
-      <w:r>
-        <w:rPr>
-          <w:b/>
-          <w:sz w:val="28"/>
-          <w:szCs w:val="28"/>
-        </w:rPr>
-        <w:t>Step 2 : Best C and Sigma Values</w:t>
-      </w:r>
-    </w:p>
-    <w:p>
-      <w:pPr>
-        <w:rPr>
-          <w:b/>
-          <w:sz w:val="28"/>
-          <w:szCs w:val="28"/>
-        </w:rPr>
-      </w:pPr>
-      <w:r>
-        <w:rPr>
-          <w:b/>
-          <w:sz w:val="28"/>
-          <w:szCs w:val="28"/>
-        </w:rPr>
-        <w:t xml:space="preserve">Step 3 : train the SVM using </w:t>
-      </w:r>
-      <w:r>
-        <w:rPr>
-          <w:b/>
-          <w:sz w:val="28"/>
-          <w:szCs w:val="28"/>
-        </w:rPr>
-        <w:t>svm Model(Where we pass the C,sigma, Gaussian Kernel value )</w:t>
-      </w:r>
-    </w:p>
-    <w:p>
-      <w:pPr>
-        <w:rPr>
-          <w:b/>
-          <w:sz w:val="28"/>
-          <w:szCs w:val="28"/>
-        </w:rPr>
-      </w:pPr>
-    </w:p>
-    <w:p>
-      <w:pPr>
-        <w:rPr>
-          <w:b/>
-          <w:sz w:val="28"/>
-          <w:szCs w:val="28"/>
-        </w:rPr>
-      </w:pPr>
-      <w:r>
-        <w:rPr>
-          <w:b/>
-          <w:sz w:val="28"/>
-          <w:szCs w:val="28"/>
-        </w:rPr>
-        <w:t xml:space="preserve">Step : svmPredict </w:t>
-      </w:r>
-      <w:r>
-        <w:rPr>
-          <w:b/>
-          <w:sz w:val="28"/>
-          <w:szCs w:val="28"/>
-        </w:rPr>
-        <w:t xml:space="preserve">(1  or  </w:t>
-      </w:r>
-      <w:bookmarkStart w:id="0" w:name="_GoBack"/>
-      <w:bookmarkEnd w:id="0"/>
-      <w:r>
-        <w:rPr>
-          <w:b/>
-          <w:sz w:val="28"/>
-          <w:szCs w:val="28"/>
-        </w:rPr>
-        <w:t xml:space="preserve">0) </w:t>
+        <w:t xml:space="preserve">Data </w:t>
+      </w:r>
+      <w:proofErr w:type="spellStart"/>
+      <w:r>
+        <w:rPr>
+          <w:b/>
+          <w:sz w:val="28"/>
+          <w:szCs w:val="28"/>
+        </w:rPr>
+        <w:t>Prepocessing</w:t>
+      </w:r>
+      <w:proofErr w:type="spellEnd"/>
+      <w:r>
+        <w:rPr>
+          <w:b/>
+          <w:sz w:val="28"/>
+          <w:szCs w:val="28"/>
+        </w:rPr>
+        <w:t xml:space="preserve"> of Email </w:t>
+      </w:r>
+    </w:p>
+    <w:p>
+      <w:pPr>
+        <w:rPr>
+          <w:b/>
+          <w:sz w:val="28"/>
+          <w:szCs w:val="28"/>
+        </w:rPr>
+      </w:pPr>
+      <w:r>
+        <w:rPr>
+          <w:b/>
+          <w:sz w:val="28"/>
+          <w:szCs w:val="28"/>
+        </w:rPr>
+        <w:lastRenderedPageBreak/>
+        <w:t xml:space="preserve">Step </w:t>
+      </w:r>
+      <w:proofErr w:type="gramStart"/>
+      <w:r>
+        <w:rPr>
+          <w:b/>
+          <w:sz w:val="28"/>
+          <w:szCs w:val="28"/>
+        </w:rPr>
+        <w:t>1 :</w:t>
+      </w:r>
+      <w:proofErr w:type="gramEnd"/>
+      <w:r>
+        <w:rPr>
+          <w:b/>
+          <w:sz w:val="28"/>
+          <w:szCs w:val="28"/>
+        </w:rPr>
+        <w:t xml:space="preserve"> </w:t>
+      </w:r>
+      <w:proofErr w:type="spellStart"/>
+      <w:r>
+        <w:rPr>
+          <w:b/>
+          <w:sz w:val="28"/>
+          <w:szCs w:val="28"/>
+        </w:rPr>
+        <w:t>Guassian</w:t>
+      </w:r>
+      <w:proofErr w:type="spellEnd"/>
+      <w:r>
+        <w:rPr>
+          <w:b/>
+          <w:sz w:val="28"/>
+          <w:szCs w:val="28"/>
+        </w:rPr>
+        <w:t xml:space="preserve"> kernel formula </w:t>
+      </w:r>
+    </w:p>
+    <w:p>
+      <w:pPr>
+        <w:rPr>
+          <w:b/>
+          <w:sz w:val="28"/>
+          <w:szCs w:val="28"/>
+        </w:rPr>
+      </w:pPr>
+      <w:r>
+        <w:rPr>
+          <w:b/>
+          <w:sz w:val="28"/>
+          <w:szCs w:val="28"/>
+        </w:rPr>
+        <w:t xml:space="preserve">Step </w:t>
+      </w:r>
+      <w:proofErr w:type="gramStart"/>
+      <w:r>
+        <w:rPr>
+          <w:b/>
+          <w:sz w:val="28"/>
+          <w:szCs w:val="28"/>
+        </w:rPr>
+        <w:t>2 :</w:t>
+      </w:r>
+      <w:proofErr w:type="gramEnd"/>
+      <w:r>
+        <w:rPr>
+          <w:b/>
+          <w:sz w:val="28"/>
+          <w:szCs w:val="28"/>
+        </w:rPr>
+        <w:t xml:space="preserve"> Best C and Sigma Values</w:t>
+      </w:r>
+    </w:p>
+    <w:p>
+      <w:pPr>
+        <w:rPr>
+          <w:b/>
+          <w:sz w:val="28"/>
+          <w:szCs w:val="28"/>
+        </w:rPr>
+      </w:pPr>
+      <w:r>
+        <w:rPr>
+          <w:b/>
+          <w:sz w:val="28"/>
+          <w:szCs w:val="28"/>
+        </w:rPr>
+        <w:t xml:space="preserve">Step </w:t>
+      </w:r>
+      <w:proofErr w:type="gramStart"/>
+      <w:r>
+        <w:rPr>
+          <w:b/>
+          <w:sz w:val="28"/>
+          <w:szCs w:val="28"/>
+        </w:rPr>
+        <w:t>3 :</w:t>
+      </w:r>
+      <w:proofErr w:type="gramEnd"/>
+      <w:r>
+        <w:rPr>
+          <w:b/>
+          <w:sz w:val="28"/>
+          <w:szCs w:val="28"/>
+        </w:rPr>
+        <w:t xml:space="preserve"> train the SVM using </w:t>
+      </w:r>
+      <w:proofErr w:type="spellStart"/>
+      <w:r>
+        <w:rPr>
+          <w:b/>
+          <w:sz w:val="28"/>
+          <w:szCs w:val="28"/>
+        </w:rPr>
+        <w:t>svm</w:t>
+      </w:r>
+      <w:proofErr w:type="spellEnd"/>
+      <w:r>
+        <w:rPr>
+          <w:b/>
+          <w:sz w:val="28"/>
+          <w:szCs w:val="28"/>
+        </w:rPr>
+        <w:t xml:space="preserve"> Model(Where we pass the </w:t>
+      </w:r>
+      <w:proofErr w:type="spellStart"/>
+      <w:r>
+        <w:rPr>
+          <w:b/>
+          <w:sz w:val="28"/>
+          <w:szCs w:val="28"/>
+        </w:rPr>
+        <w:t>C,sigma</w:t>
+      </w:r>
+      <w:proofErr w:type="spellEnd"/>
+      <w:r>
+        <w:rPr>
+          <w:b/>
+          <w:sz w:val="28"/>
+          <w:szCs w:val="28"/>
+        </w:rPr>
+        <w:t>, Gaussian Kernel value )</w:t>
+      </w:r>
+    </w:p>
+    <w:p>
+      <w:pPr>
+        <w:rPr>
+          <w:b/>
+          <w:sz w:val="28"/>
+          <w:szCs w:val="28"/>
+        </w:rPr>
+      </w:pPr>
+    </w:p>
+    <w:p>
+      <w:pPr>
+        <w:rPr>
+          <w:b/>
+          <w:sz w:val="28"/>
+          <w:szCs w:val="28"/>
+        </w:rPr>
+      </w:pPr>
+      <w:proofErr w:type="gramStart"/>
+      <w:r>
+        <w:rPr>
+          <w:b/>
+          <w:sz w:val="28"/>
+          <w:szCs w:val="28"/>
+        </w:rPr>
+        <w:t>Step :</w:t>
+      </w:r>
+      <w:proofErr w:type="gramEnd"/>
+      <w:r>
+        <w:rPr>
+          <w:b/>
+          <w:sz w:val="28"/>
+          <w:szCs w:val="28"/>
+        </w:rPr>
+        <w:t xml:space="preserve"> </w:t>
+      </w:r>
+      <w:proofErr w:type="spellStart"/>
+      <w:r>
+        <w:rPr>
+          <w:b/>
+          <w:sz w:val="28"/>
+          <w:szCs w:val="28"/>
+        </w:rPr>
+        <w:t>svmPredict</w:t>
+      </w:r>
+      <w:proofErr w:type="spellEnd"/>
+      <w:r>
+        <w:rPr>
+          <w:b/>
+          <w:sz w:val="28"/>
+          <w:szCs w:val="28"/>
+        </w:rPr>
+        <w:t xml:space="preserve"> </w:t>
+      </w:r>
+      <w:r>
+        <w:rPr>
+          <w:b/>
+          <w:sz w:val="28"/>
+          <w:szCs w:val="28"/>
+        </w:rPr>
+        <w:t xml:space="preserve">(1  or  0) </w:t>
       </w:r>
     </w:p>
     <w:p>
@@ -3270,7 +3935,7 @@
 </file>
 
 <file path=customXml/itemProps1.xml><?xml version="1.0" encoding="utf-8"?>
-<ds:datastoreItem xmlns:ds="http://schemas.openxmlformats.org/officeDocument/2006/customXml" ds:itemID="{6882E21F-DA58-4A4C-8739-F77602D966D0}">
+<ds:datastoreItem xmlns:ds="http://schemas.openxmlformats.org/officeDocument/2006/customXml" ds:itemID="{3212F685-80EF-4427-8957-22B99C755205}">
   <ds:schemaRefs>
     <ds:schemaRef ds:uri="http://schemas.openxmlformats.org/officeDocument/2006/bibliography"/>
   </ds:schemaRefs>

</xml_diff>